<commit_message>
final? activity scenario version
</commit_message>
<xml_diff>
--- a/phase1/Activity Scenario.docx
+++ b/phase1/Activity Scenario.docx
@@ -4,7 +4,7 @@
   <w:body>
     <w:p>
       <w:pPr>
-        <w:pStyle w:val="Heading1"/>
+        <w:pStyle w:val="Ttulo1"/>
         <w:jc w:val="center"/>
       </w:pPr>
       <w:r>
@@ -17,7 +17,7 @@
     <w:p/>
     <w:p>
       <w:pPr>
-        <w:pStyle w:val="Heading2"/>
+        <w:pStyle w:val="Ttulo2"/>
       </w:pPr>
       <w:r>
         <w:t>Vicente Neves</w:t>
@@ -53,13 +53,7 @@
         <w:t>biblioteca</w:t>
       </w:r>
       <w:r>
-        <w:t>.</w:t>
-      </w:r>
-      <w:r>
-        <w:t xml:space="preserve"> </w:t>
-      </w:r>
-      <w:r>
-        <w:t>C</w:t>
+        <w:t>, c</w:t>
       </w:r>
       <w:r>
         <w:t xml:space="preserve">onsulta o </w:t>
@@ -68,7 +62,7 @@
         <w:rPr>
           <w:color w:val="4472C4" w:themeColor="accent1"/>
         </w:rPr>
-        <w:t>católogo</w:t>
+        <w:t>catálogo</w:t>
       </w:r>
       <w:r>
         <w:rPr>
@@ -181,7 +175,7 @@
     </w:p>
     <w:p>
       <w:pPr>
-        <w:pStyle w:val="Heading2"/>
+        <w:pStyle w:val="Ttulo2"/>
       </w:pPr>
       <w:r>
         <w:t>Bruno Domingues</w:t>
@@ -198,7 +192,13 @@
         <w:t xml:space="preserve">O Bruno </w:t>
       </w:r>
       <w:r>
-        <w:t>está se a preparar para a época de exames.</w:t>
+        <w:t>está a preparar</w:t>
+      </w:r>
+      <w:r>
+        <w:t xml:space="preserve">-se </w:t>
+      </w:r>
+      <w:r>
+        <w:t>para a época de exames.</w:t>
       </w:r>
       <w:r>
         <w:t xml:space="preserve"> Para aumentar as chances de sucesso, </w:t>
@@ -216,7 +216,16 @@
         <w:t xml:space="preserve"> </w:t>
       </w:r>
       <w:r>
-        <w:t xml:space="preserve">para estudar em grupo na biblioteca. </w:t>
+        <w:t xml:space="preserve">para estudar em grupo na </w:t>
+      </w:r>
+      <w:r>
+        <w:rPr>
+          <w:color w:val="4472C4" w:themeColor="accent1"/>
+        </w:rPr>
+        <w:t>biblioteca</w:t>
+      </w:r>
+      <w:r>
+        <w:t xml:space="preserve">. </w:t>
       </w:r>
       <w:r>
         <w:rPr>
@@ -288,10 +297,49 @@
         <w:t xml:space="preserve">. </w:t>
       </w:r>
       <w:r>
-        <w:t>Ao encontrar uma sala disponível, ele escolhe um horário</w:t>
-      </w:r>
-      <w:r>
-        <w:t xml:space="preserve"> que esteje livre</w:t>
+        <w:t xml:space="preserve">Ao encontrar uma sala disponível, ele escolhe um </w:t>
+      </w:r>
+      <w:r>
+        <w:rPr>
+          <w:color w:val="4472C4" w:themeColor="accent1"/>
+        </w:rPr>
+        <w:t>horário</w:t>
+      </w:r>
+      <w:r>
+        <w:rPr>
+          <w:color w:val="4472C4" w:themeColor="accent1"/>
+        </w:rPr>
+        <w:t xml:space="preserve"> </w:t>
+      </w:r>
+      <w:r>
+        <w:t>que estej</w:t>
+      </w:r>
+      <w:r>
+        <w:t>a</w:t>
+      </w:r>
+      <w:r>
+        <w:t xml:space="preserve"> livre</w:t>
+      </w:r>
+      <w:r>
+        <w:t xml:space="preserve"> e aguarda que o sistema aceite o </w:t>
+      </w:r>
+      <w:r>
+        <w:rPr>
+          <w:color w:val="4472C4" w:themeColor="accent1"/>
+        </w:rPr>
+        <w:t>pedido</w:t>
+      </w:r>
+      <w:r>
+        <w:t xml:space="preserve">. Depois ele pode optar por enviar um </w:t>
+      </w:r>
+      <w:r>
+        <w:rPr>
+          <w:color w:val="4472C4" w:themeColor="accent1"/>
+        </w:rPr>
+        <w:t>convite</w:t>
+      </w:r>
+      <w:r>
+        <w:t xml:space="preserve"> com a localização da sala e o horário para os seus amigos.</w:t>
       </w:r>
     </w:p>
     <w:sectPr>
@@ -703,11 +751,11 @@
     <w:name w:val="Normal"/>
     <w:qFormat/>
   </w:style>
-  <w:style w:type="paragraph" w:styleId="Heading1">
+  <w:style w:type="paragraph" w:styleId="Ttulo1">
     <w:name w:val="heading 1"/>
     <w:basedOn w:val="Normal"/>
     <w:next w:val="Normal"/>
-    <w:link w:val="Heading1Char"/>
+    <w:link w:val="Ttulo1Carter"/>
     <w:uiPriority w:val="9"/>
     <w:qFormat/>
     <w:rsid w:val="004337A4"/>
@@ -724,11 +772,11 @@
       <w:szCs w:val="32"/>
     </w:rPr>
   </w:style>
-  <w:style w:type="paragraph" w:styleId="Heading2">
+  <w:style w:type="paragraph" w:styleId="Ttulo2">
     <w:name w:val="heading 2"/>
     <w:basedOn w:val="Normal"/>
     <w:next w:val="Normal"/>
-    <w:link w:val="Heading2Char"/>
+    <w:link w:val="Ttulo2Carter"/>
     <w:uiPriority w:val="9"/>
     <w:unhideWhenUsed/>
     <w:qFormat/>
@@ -746,13 +794,13 @@
       <w:szCs w:val="26"/>
     </w:rPr>
   </w:style>
-  <w:style w:type="character" w:default="1" w:styleId="DefaultParagraphFont">
+  <w:style w:type="character" w:default="1" w:styleId="Tipodeletrapredefinidodopargrafo">
     <w:name w:val="Default Paragraph Font"/>
     <w:uiPriority w:val="1"/>
     <w:semiHidden/>
     <w:unhideWhenUsed/>
   </w:style>
-  <w:style w:type="table" w:default="1" w:styleId="TableNormal">
+  <w:style w:type="table" w:default="1" w:styleId="Tabelanormal">
     <w:name w:val="Normal Table"/>
     <w:uiPriority w:val="99"/>
     <w:semiHidden/>
@@ -767,16 +815,16 @@
       </w:tblCellMar>
     </w:tblPr>
   </w:style>
-  <w:style w:type="numbering" w:default="1" w:styleId="NoList">
+  <w:style w:type="numbering" w:default="1" w:styleId="Semlista">
     <w:name w:val="No List"/>
     <w:uiPriority w:val="99"/>
     <w:semiHidden/>
     <w:unhideWhenUsed/>
   </w:style>
-  <w:style w:type="character" w:customStyle="1" w:styleId="Heading1Char">
-    <w:name w:val="Heading 1 Char"/>
-    <w:basedOn w:val="DefaultParagraphFont"/>
-    <w:link w:val="Heading1"/>
+  <w:style w:type="character" w:customStyle="1" w:styleId="Ttulo1Carter">
+    <w:name w:val="Título 1 Caráter"/>
+    <w:basedOn w:val="Tipodeletrapredefinidodopargrafo"/>
+    <w:link w:val="Ttulo1"/>
     <w:uiPriority w:val="9"/>
     <w:rsid w:val="004337A4"/>
     <w:rPr>
@@ -786,10 +834,10 @@
       <w:szCs w:val="32"/>
     </w:rPr>
   </w:style>
-  <w:style w:type="character" w:customStyle="1" w:styleId="Heading2Char">
-    <w:name w:val="Heading 2 Char"/>
-    <w:basedOn w:val="DefaultParagraphFont"/>
-    <w:link w:val="Heading2"/>
+  <w:style w:type="character" w:customStyle="1" w:styleId="Ttulo2Carter">
+    <w:name w:val="Título 2 Caráter"/>
+    <w:basedOn w:val="Tipodeletrapredefinidodopargrafo"/>
+    <w:link w:val="Ttulo2"/>
     <w:uiPriority w:val="9"/>
     <w:rsid w:val="004337A4"/>
     <w:rPr>

</xml_diff>